<commit_message>
Made the algorithm plan
</commit_message>
<xml_diff>
--- a/Exam Prep - 2 - Good Times - Algorithm.docx
+++ b/Exam Prep - 2 - Good Times - Algorithm.docx
@@ -12,8 +12,6 @@
       <w:r>
         <w:t>Good Times</w:t>
       </w:r>
-      <w:bookmarkStart w:id="0" w:name="_GoBack"/>
-      <w:bookmarkEnd w:id="0"/>
     </w:p>
     <w:p>
       <w:pPr>
@@ -127,22 +125,58 @@
     <w:p>
       <w:pPr>
         <w:pStyle w:val="Body"/>
-        <w:numPr>
-          <w:ilvl w:val="0"/>
-          <w:numId w:val="1"/>
-        </w:numPr>
-      </w:pPr>
-      <w:r>
         <w:rPr>
           <w:rFonts w:ascii="Arial Unicode MS" w:hAnsi="Arial Unicode MS"/>
         </w:rPr>
-        <w:t>first line</w:t>
-      </w:r>
-    </w:p>
-    <w:p>
-      <w:pPr>
-        <w:pStyle w:val="Body"/>
-      </w:pPr>
+      </w:pPr>
+      <w:r>
+        <w:rPr>
+          <w:rFonts w:ascii="Arial Unicode MS" w:hAnsi="Arial Unicode MS"/>
+        </w:rPr>
+        <w:tab/>
+        <w:t>-Take the input, first make sure it is between 0000, and 2359 inclusive</w:t>
+      </w:r>
+    </w:p>
+    <w:p>
+      <w:pPr>
+        <w:pStyle w:val="Body"/>
+        <w:rPr>
+          <w:rFonts w:ascii="Arial Unicode MS" w:hAnsi="Arial Unicode MS"/>
+        </w:rPr>
+      </w:pPr>
+      <w:r>
+        <w:rPr>
+          <w:rFonts w:ascii="Arial Unicode MS" w:hAnsi="Arial Unicode MS"/>
+        </w:rPr>
+        <w:tab/>
+      </w:r>
+      <w:r>
+        <w:rPr>
+          <w:rFonts w:ascii="Arial Unicode MS" w:hAnsi="Arial Unicode MS"/>
+        </w:rPr>
+        <w:tab/>
+        <w:t>-make sure the last two digits are between 00 and 59 inclusive</w:t>
+      </w:r>
+    </w:p>
+    <w:p>
+      <w:pPr>
+        <w:pStyle w:val="Body"/>
+        <w:rPr>
+          <w:rFonts w:ascii="Arial Unicode MS" w:hAnsi="Arial Unicode MS"/>
+        </w:rPr>
+      </w:pPr>
+    </w:p>
+    <w:p>
+      <w:pPr>
+        <w:pStyle w:val="Body"/>
+      </w:pPr>
+      <w:r>
+        <w:rPr>
+          <w:rFonts w:ascii="Arial Unicode MS" w:hAnsi="Arial Unicode MS"/>
+        </w:rPr>
+        <w:tab/>
+        <w:t>-Reprompt for input</w:t>
+      </w:r>
     </w:p>
     <w:p>
       <w:pPr>
@@ -168,22 +202,59 @@
     <w:p>
       <w:pPr>
         <w:pStyle w:val="Body"/>
-        <w:numPr>
-          <w:ilvl w:val="0"/>
-          <w:numId w:val="1"/>
-        </w:numPr>
-      </w:pPr>
-      <w:r>
         <w:rPr>
           <w:rFonts w:ascii="Arial Unicode MS" w:hAnsi="Arial Unicode MS"/>
         </w:rPr>
-        <w:t>first line</w:t>
-      </w:r>
-    </w:p>
-    <w:p>
-      <w:pPr>
-        <w:pStyle w:val="Body"/>
-      </w:pPr>
+      </w:pPr>
+      <w:r>
+        <w:rPr>
+          <w:rFonts w:ascii="Arial Unicode MS" w:hAnsi="Arial Unicode MS"/>
+        </w:rPr>
+        <w:tab/>
+        <w:t>-Have dictionary of time values with [String : Int]</w:t>
+      </w:r>
+    </w:p>
+    <w:p>
+      <w:pPr>
+        <w:pStyle w:val="Body"/>
+        <w:rPr>
+          <w:rFonts w:ascii="Arial Unicode MS" w:hAnsi="Arial Unicode MS"/>
+        </w:rPr>
+      </w:pPr>
+      <w:r>
+        <w:rPr>
+          <w:rFonts w:ascii="Arial Unicode MS" w:hAnsi="Arial Unicode MS"/>
+        </w:rPr>
+        <w:tab/>
+        <w:t>-Set Ottawa and Toronto time</w:t>
+      </w:r>
+    </w:p>
+    <w:p>
+      <w:pPr>
+        <w:pStyle w:val="Body"/>
+        <w:rPr>
+          <w:rFonts w:ascii="Arial Unicode MS" w:hAnsi="Arial Unicode MS"/>
+        </w:rPr>
+      </w:pPr>
+      <w:r>
+        <w:rPr>
+          <w:rFonts w:ascii="Arial Unicode MS" w:hAnsi="Arial Unicode MS"/>
+        </w:rPr>
+        <w:tab/>
+        <w:t>-Use modulus 24 when adding hour because of overflow past 24</w:t>
+      </w:r>
+    </w:p>
+    <w:p>
+      <w:pPr>
+        <w:pStyle w:val="Body"/>
+      </w:pPr>
+      <w:r>
+        <w:rPr>
+          <w:rFonts w:ascii="Arial Unicode MS" w:hAnsi="Arial Unicode MS"/>
+        </w:rPr>
+        <w:tab/>
+        <w:t>-For the 30 minute increment with St. John’s isolate the minutes, add 30, add the result/60 to the hour, then mod 60 the minute</w:t>
+      </w:r>
     </w:p>
     <w:p>
       <w:pPr>
@@ -209,22 +280,16 @@
     <w:p>
       <w:pPr>
         <w:pStyle w:val="Body"/>
-        <w:numPr>
-          <w:ilvl w:val="0"/>
-          <w:numId w:val="1"/>
-        </w:numPr>
+        <w:ind w:firstLine="720"/>
       </w:pPr>
       <w:r>
         <w:rPr>
           <w:rFonts w:ascii="Arial Unicode MS" w:hAnsi="Arial Unicode MS"/>
         </w:rPr>
-        <w:t>first line</w:t>
-      </w:r>
-    </w:p>
-    <w:p>
-      <w:pPr>
-        <w:pStyle w:val="Body"/>
-      </w:pPr>
+        <w:t>-Iterate through the dictionary and print it out</w:t>
+      </w:r>
+      <w:bookmarkStart w:id="0" w:name="_GoBack"/>
+      <w:bookmarkEnd w:id="0"/>
     </w:p>
     <w:p>
       <w:pPr>
@@ -573,7 +638,7 @@
       </w:pPr>
     </w:pPrDefault>
   </w:docDefaults>
-  <w:latentStyles w:defLockedState="0" w:defUIPriority="99" w:defSemiHidden="0" w:defUnhideWhenUsed="0" w:defQFormat="0" w:count="382">
+  <w:latentStyles w:defLockedState="0" w:defUIPriority="99" w:defSemiHidden="0" w:defUnhideWhenUsed="0" w:defQFormat="0" w:count="381">
     <w:lsdException w:name="Normal" w:uiPriority="0" w:qFormat="1"/>
     <w:lsdException w:name="heading 1" w:uiPriority="9" w:qFormat="1"/>
     <w:lsdException w:name="heading 2" w:semiHidden="1" w:uiPriority="9" w:unhideWhenUsed="1" w:qFormat="1"/>
@@ -955,7 +1020,6 @@
     <w:lsdException w:name="List Table 6 Colorful Accent 6" w:uiPriority="51"/>
     <w:lsdException w:name="List Table 7 Colorful Accent 6" w:uiPriority="52"/>
     <w:lsdException w:name="Mention" w:semiHidden="1" w:unhideWhenUsed="1"/>
-    <w:lsdException w:name="Smart Hyperlink" w:semiHidden="1" w:unhideWhenUsed="1"/>
   </w:latentStyles>
   <w:style w:type="paragraph" w:default="1" w:styleId="Normal">
     <w:name w:val="Normal"/>

</xml_diff>